<commit_message>
fixed design doc added more tests to test time but removed the @Test because they print.
</commit_message>
<xml_diff>
--- a/DesignDoc.docx
+++ b/DesignDoc.docx
@@ -339,15 +339,145 @@
           <w:szCs w:val="24"/>
         </w:rPr>
         <w:lastRenderedPageBreak/>
-        <w:t xml:space="preserve">While doing tests I decided to see how fast my program completed tasks. Junit said it took around 3 milliseconds for my slowest comparison (4 letters) in a dictionary of size 7, just like in my example. I decided to create a larger dictionary of size 37 that would return 20 words in an autocomplete to see if my program took exponentially longer to undertake with just slightly bigger comparisons. The answer was no, it only took 84 nanoseconds compared to 12 nanoseconds. These numbers are considerably smaller because I used the nanosecond </w:t>
-      </w:r>
-      <w:r>
-        <w:rPr>
-          <w:rFonts w:ascii="Times New Roman" w:hAnsi="Times New Roman" w:cs="Times New Roman"/>
-          <w:sz w:val="24"/>
-          <w:szCs w:val="24"/>
-        </w:rPr>
-        <w:t>counters only when autocompleting while Junit is counting time even when I am building the dictionaries. This means that my program is extremely fast and that most of the computing power used is in the construction of my tests and not in autocomplete.</w:t>
+        <w:t>While doing tests I decided to see how fast my program completed tasks. Junit said it took around 3 milliseconds for my slowest comparison (4 letters) in a dictionary of size 7, just like in my example. I decided to create a larger dictionary of size 37 that would return 20 words in an autocomplete to</w:t>
+      </w:r>
+      <w:r>
+        <w:rPr>
+          <w:rFonts w:ascii="Times New Roman" w:hAnsi="Times New Roman" w:cs="Times New Roman"/>
+          <w:sz w:val="24"/>
+          <w:szCs w:val="24"/>
+        </w:rPr>
+        <w:t xml:space="preserve"> compare the trie with a string comparison method to see if the trie was faster. </w:t>
+      </w:r>
+      <w:r>
+        <w:rPr>
+          <w:rFonts w:ascii="Times New Roman" w:hAnsi="Times New Roman" w:cs="Times New Roman"/>
+          <w:sz w:val="24"/>
+          <w:szCs w:val="24"/>
+        </w:rPr>
+        <w:t xml:space="preserve">The answer was </w:t>
+      </w:r>
+      <w:r>
+        <w:rPr>
+          <w:rFonts w:ascii="Times New Roman" w:hAnsi="Times New Roman" w:cs="Times New Roman"/>
+          <w:sz w:val="24"/>
+          <w:szCs w:val="24"/>
+        </w:rPr>
+        <w:t>yes</w:t>
+      </w:r>
+      <w:r>
+        <w:rPr>
+          <w:rFonts w:ascii="Times New Roman" w:hAnsi="Times New Roman" w:cs="Times New Roman"/>
+          <w:sz w:val="24"/>
+          <w:szCs w:val="24"/>
+        </w:rPr>
+        <w:t>, it only took</w:t>
+      </w:r>
+      <w:r>
+        <w:rPr>
+          <w:rFonts w:ascii="Times New Roman" w:hAnsi="Times New Roman" w:cs="Times New Roman"/>
+          <w:sz w:val="24"/>
+          <w:szCs w:val="24"/>
+        </w:rPr>
+        <w:t xml:space="preserve"> around 50</w:t>
+      </w:r>
+      <w:r>
+        <w:rPr>
+          <w:rFonts w:ascii="Times New Roman" w:hAnsi="Times New Roman" w:cs="Times New Roman"/>
+          <w:sz w:val="24"/>
+          <w:szCs w:val="24"/>
+        </w:rPr>
+        <w:t xml:space="preserve"> nanoseconds</w:t>
+      </w:r>
+      <w:r>
+        <w:rPr>
+          <w:rFonts w:ascii="Times New Roman" w:hAnsi="Times New Roman" w:cs="Times New Roman"/>
+          <w:sz w:val="24"/>
+          <w:szCs w:val="24"/>
+        </w:rPr>
+        <w:t xml:space="preserve"> for the trie </w:t>
+      </w:r>
+      <w:r>
+        <w:rPr>
+          <w:rFonts w:ascii="Times New Roman" w:hAnsi="Times New Roman" w:cs="Times New Roman"/>
+          <w:sz w:val="24"/>
+          <w:szCs w:val="24"/>
+        </w:rPr>
+        <w:t xml:space="preserve">compared to </w:t>
+      </w:r>
+      <w:r>
+        <w:rPr>
+          <w:rFonts w:ascii="Times New Roman" w:hAnsi="Times New Roman" w:cs="Times New Roman"/>
+          <w:sz w:val="24"/>
+          <w:szCs w:val="24"/>
+        </w:rPr>
+        <w:t>80</w:t>
+      </w:r>
+      <w:r>
+        <w:rPr>
+          <w:rFonts w:ascii="Times New Roman" w:hAnsi="Times New Roman" w:cs="Times New Roman"/>
+          <w:sz w:val="24"/>
+          <w:szCs w:val="24"/>
+        </w:rPr>
+        <w:t xml:space="preserve"> nanoseconds</w:t>
+      </w:r>
+      <w:r>
+        <w:rPr>
+          <w:rFonts w:ascii="Times New Roman" w:hAnsi="Times New Roman" w:cs="Times New Roman"/>
+          <w:sz w:val="24"/>
+          <w:szCs w:val="24"/>
+        </w:rPr>
+        <w:t xml:space="preserve"> for the string comparison. When testing further a trend emerged: the trie function consistently did faster comparatively to the string method especially when I increased the autocomplete string size (four letters taking 70 nanoseconds for the trie vs 150 for the string comparison). I used both nanosecond counters and Junit</w:t>
+      </w:r>
+      <w:r>
+        <w:rPr>
+          <w:rFonts w:ascii="Times New Roman" w:hAnsi="Times New Roman" w:cs="Times New Roman"/>
+          <w:sz w:val="24"/>
+          <w:szCs w:val="24"/>
+        </w:rPr>
+        <w:t xml:space="preserve"> because nanosecond </w:t>
+      </w:r>
+      <w:r>
+        <w:rPr>
+          <w:rFonts w:ascii="Times New Roman" w:hAnsi="Times New Roman" w:cs="Times New Roman"/>
+          <w:sz w:val="24"/>
+          <w:szCs w:val="24"/>
+        </w:rPr>
+        <w:t xml:space="preserve">counts only when </w:t>
+      </w:r>
+      <w:r>
+        <w:rPr>
+          <w:rFonts w:ascii="Times New Roman" w:hAnsi="Times New Roman" w:cs="Times New Roman"/>
+          <w:sz w:val="24"/>
+          <w:szCs w:val="24"/>
+        </w:rPr>
+        <w:t>autocompleting the string</w:t>
+      </w:r>
+      <w:r>
+        <w:rPr>
+          <w:rFonts w:ascii="Times New Roman" w:hAnsi="Times New Roman" w:cs="Times New Roman"/>
+          <w:sz w:val="24"/>
+          <w:szCs w:val="24"/>
+        </w:rPr>
+        <w:t xml:space="preserve"> while Junit is counting time even when I am building the dictionaries</w:t>
+      </w:r>
+      <w:r>
+        <w:rPr>
+          <w:rFonts w:ascii="Times New Roman" w:hAnsi="Times New Roman" w:cs="Times New Roman"/>
+          <w:sz w:val="24"/>
+          <w:szCs w:val="24"/>
+        </w:rPr>
+        <w:t xml:space="preserve"> </w:t>
+      </w:r>
+      <w:bookmarkStart w:id="0" w:name="_GoBack"/>
+      <w:bookmarkEnd w:id="0"/>
+      <w:r>
+        <w:rPr>
+          <w:rFonts w:ascii="Times New Roman" w:hAnsi="Times New Roman" w:cs="Times New Roman"/>
+          <w:sz w:val="24"/>
+          <w:szCs w:val="24"/>
+        </w:rPr>
+        <w:t xml:space="preserve">which could make the data hard to read when using comparatively small data sets where setting up the data takes longer than searching through it. </w:t>
       </w:r>
     </w:p>
     <w:p>
@@ -368,8 +498,6 @@
         </w:rPr>
         <w:t xml:space="preserve">As of right now, creating a trie for speedy autocomplete is the best I can do. Without Wednesday’s lecture I probably would’ve tried a hashmap it would be no where near as quick as while getting a key would be fast, Comparing a linked list or an array within the hashmap would lead into a larger O(n) as I would still be comparing the same letters over again just like in a string comparison. </w:t>
       </w:r>
-      <w:bookmarkStart w:id="0" w:name="_GoBack"/>
-      <w:bookmarkEnd w:id="0"/>
     </w:p>
     <w:sectPr>
       <w:pgSz w:w="12240" w:h="15840"/>
@@ -1106,6 +1234,15 @@
 </file>
 
 <file path=customXml/item1.xml><?xml version="1.0" encoding="utf-8"?>
+<?mso-contentType ?>
+<FormTemplates xmlns="http://schemas.microsoft.com/sharepoint/v3/contenttype/forms">
+  <Display>DocumentLibraryForm</Display>
+  <Edit>DocumentLibraryForm</Edit>
+  <New>DocumentLibraryForm</New>
+</FormTemplates>
+</file>
+
+<file path=customXml/item2.xml><?xml version="1.0" encoding="utf-8"?>
 <ct:contentTypeSchema xmlns:ct="http://schemas.microsoft.com/office/2006/metadata/contentType" xmlns:ma="http://schemas.microsoft.com/office/2006/metadata/properties/metaAttributes" ct:_="" ma:_="" ma:contentTypeName="Document" ma:contentTypeID="0x010100E369C1BB2E679F428C8A9589328D97F8" ma:contentTypeVersion="4" ma:contentTypeDescription="Create a new document." ma:contentTypeScope="" ma:versionID="f3dc0b3edee05ad75bd01978d26a40a1">
   <xsd:schema xmlns:xsd="http://www.w3.org/2001/XMLSchema" xmlns:xs="http://www.w3.org/2001/XMLSchema" xmlns:p="http://schemas.microsoft.com/office/2006/metadata/properties" xmlns:ns3="4f0984f7-aced-4b12-b1aa-9a0eacf8895b" targetNamespace="http://schemas.microsoft.com/office/2006/metadata/properties" ma:root="true" ma:fieldsID="6d05f179f472e9731ff3ee9c3e15f590" ns3:_="">
     <xsd:import namespace="4f0984f7-aced-4b12-b1aa-9a0eacf8895b"/>
@@ -1251,15 +1388,6 @@
 </ct:contentTypeSchema>
 </file>
 
-<file path=customXml/item2.xml><?xml version="1.0" encoding="utf-8"?>
-<?mso-contentType ?>
-<FormTemplates xmlns="http://schemas.microsoft.com/sharepoint/v3/contenttype/forms">
-  <Display>DocumentLibraryForm</Display>
-  <Edit>DocumentLibraryForm</Edit>
-  <New>DocumentLibraryForm</New>
-</FormTemplates>
-</file>
-
 <file path=customXml/item3.xml><?xml version="1.0" encoding="utf-8"?>
 <p:properties xmlns:p="http://schemas.microsoft.com/office/2006/metadata/properties" xmlns:xsi="http://www.w3.org/2001/XMLSchema-instance" xmlns:pc="http://schemas.microsoft.com/office/infopath/2007/PartnerControls">
   <documentManagement/>
@@ -1267,6 +1395,14 @@
 </file>
 
 <file path=customXml/itemProps1.xml><?xml version="1.0" encoding="utf-8"?>
+<ds:datastoreItem xmlns:ds="http://schemas.openxmlformats.org/officeDocument/2006/customXml" ds:itemID="{398E98DB-61FA-49A8-ACA1-E2F5A6FC3698}">
+  <ds:schemaRefs>
+    <ds:schemaRef ds:uri="http://schemas.microsoft.com/sharepoint/v3/contenttype/forms"/>
+  </ds:schemaRefs>
+</ds:datastoreItem>
+</file>
+
+<file path=customXml/itemProps2.xml><?xml version="1.0" encoding="utf-8"?>
 <ds:datastoreItem xmlns:ds="http://schemas.openxmlformats.org/officeDocument/2006/customXml" ds:itemID="{1206ED5F-838B-41B2-9465-C2BC800AD52C}">
   <ds:schemaRefs>
     <ds:schemaRef ds:uri="http://schemas.microsoft.com/office/2006/metadata/contentType"/>
@@ -1284,26 +1420,11 @@
 </ds:datastoreItem>
 </file>
 
-<file path=customXml/itemProps2.xml><?xml version="1.0" encoding="utf-8"?>
-<ds:datastoreItem xmlns:ds="http://schemas.openxmlformats.org/officeDocument/2006/customXml" ds:itemID="{398E98DB-61FA-49A8-ACA1-E2F5A6FC3698}">
-  <ds:schemaRefs>
-    <ds:schemaRef ds:uri="http://schemas.microsoft.com/sharepoint/v3/contenttype/forms"/>
-  </ds:schemaRefs>
-</ds:datastoreItem>
-</file>
-
 <file path=customXml/itemProps3.xml><?xml version="1.0" encoding="utf-8"?>
 <ds:datastoreItem xmlns:ds="http://schemas.openxmlformats.org/officeDocument/2006/customXml" ds:itemID="{3D4F71EB-1301-4EAC-9704-AA3A73938003}">
   <ds:schemaRefs>
     <ds:schemaRef ds:uri="http://schemas.microsoft.com/office/2006/metadata/properties"/>
-    <ds:schemaRef ds:uri="http://purl.org/dc/terms/"/>
-    <ds:schemaRef ds:uri="http://purl.org/dc/dcmitype/"/>
-    <ds:schemaRef ds:uri="http://schemas.openxmlformats.org/package/2006/metadata/core-properties"/>
     <ds:schemaRef ds:uri="http://schemas.microsoft.com/office/infopath/2007/PartnerControls"/>
-    <ds:schemaRef ds:uri="http://www.w3.org/XML/1998/namespace"/>
-    <ds:schemaRef ds:uri="http://schemas.microsoft.com/office/2006/documentManagement/types"/>
-    <ds:schemaRef ds:uri="4f0984f7-aced-4b12-b1aa-9a0eacf8895b"/>
-    <ds:schemaRef ds:uri="http://purl.org/dc/elements/1.1/"/>
   </ds:schemaRefs>
 </ds:datastoreItem>
 </file>
</xml_diff>